<commit_message>
Remaining network processing add
</commit_message>
<xml_diff>
--- a/doc/在线升级方案/工作进度表.docx
+++ b/doc/在线升级方案/工作进度表.docx
@@ -741,10 +741,19 @@
           <w:bCs w:val="0"/>
           <w:lang w:val="en-US" w:eastAsia="zh-CN"/>
         </w:rPr>
-        <w:t>4月28号下午，下载拷贝过程正常，整体功能运行也正常，调试细节，然后把协议改为FTP协议。</w:t>
+        <w:t>4月28号下午，下载拷贝过程正常，整体功能运行也正常</w:t>
       </w:r>
       <w:bookmarkStart w:id="0" w:name="_GoBack"/>
       <w:bookmarkEnd w:id="0"/>
+      <w:r>
+        <w:rPr>
+          <w:rFonts w:hint="eastAsia"/>
+          <w:b w:val="0"/>
+          <w:bCs w:val="0"/>
+          <w:lang w:val="en-US" w:eastAsia="zh-CN"/>
+        </w:rPr>
+        <w:t>，然后把协议改为FTP协议。</w:t>
+      </w:r>
     </w:p>
     <w:sectPr>
       <w:pgSz w:w="11906" w:h="16838"/>

</xml_diff>

<commit_message>
updater finish delete old version, the shortcut of desktop is created, left old shortcut at the desktop that is need to delete.
</commit_message>
<xml_diff>
--- a/doc/在线升级方案/工作进度表.docx
+++ b/doc/在线升级方案/工作进度表.docx
@@ -1231,8 +1231,167 @@
         </w:rPr>
         <w:t>目前的目标是先把所有基础的功能给实现出来。</w:t>
       </w:r>
+    </w:p>
+    <w:p>
+      <w:pPr>
+        <w:widowControl w:val="0"/>
+        <w:numPr>
+          <w:ilvl w:val="0"/>
+          <w:numId w:val="1"/>
+        </w:numPr>
+        <w:tabs>
+          <w:tab w:val="left" w:pos="840"/>
+        </w:tabs>
+        <w:ind w:left="0" w:leftChars="0" w:firstLine="0" w:firstLineChars="0"/>
+        <w:jc w:val="both"/>
+        <w:rPr>
+          <w:rFonts w:hint="default"/>
+          <w:b w:val="0"/>
+          <w:bCs w:val="0"/>
+          <w:lang w:val="en-US" w:eastAsia="zh-CN"/>
+        </w:rPr>
+      </w:pPr>
+      <w:r>
+        <w:rPr>
+          <w:rFonts w:hint="eastAsia"/>
+          <w:b w:val="0"/>
+          <w:bCs w:val="0"/>
+          <w:lang w:val="en-US" w:eastAsia="zh-CN"/>
+        </w:rPr>
+        <w:t>5月21号：</w:t>
+      </w:r>
+    </w:p>
+    <w:p>
+      <w:pPr>
+        <w:widowControl w:val="0"/>
+        <w:numPr>
+          <w:ilvl w:val="1"/>
+          <w:numId w:val="1"/>
+        </w:numPr>
+        <w:ind w:left="840" w:leftChars="0" w:hanging="420" w:firstLineChars="0"/>
+        <w:jc w:val="both"/>
+        <w:rPr>
+          <w:rFonts w:hint="default"/>
+          <w:b w:val="0"/>
+          <w:bCs w:val="0"/>
+          <w:lang w:val="en-US" w:eastAsia="zh-CN"/>
+        </w:rPr>
+      </w:pPr>
+      <w:r>
+        <w:rPr>
+          <w:rFonts w:hint="eastAsia"/>
+          <w:b w:val="0"/>
+          <w:bCs w:val="0"/>
+          <w:lang w:val="en-US" w:eastAsia="zh-CN"/>
+        </w:rPr>
+        <w:t>基本功能以及完成。</w:t>
+      </w:r>
       <w:bookmarkStart w:id="0" w:name="_GoBack"/>
       <w:bookmarkEnd w:id="0"/>
+    </w:p>
+    <w:p>
+      <w:pPr>
+        <w:widowControl w:val="0"/>
+        <w:numPr>
+          <w:ilvl w:val="1"/>
+          <w:numId w:val="1"/>
+        </w:numPr>
+        <w:ind w:left="840" w:leftChars="0" w:hanging="420" w:firstLineChars="0"/>
+        <w:jc w:val="both"/>
+        <w:rPr>
+          <w:rFonts w:hint="default"/>
+          <w:b w:val="0"/>
+          <w:bCs w:val="0"/>
+          <w:lang w:val="en-US" w:eastAsia="zh-CN"/>
+        </w:rPr>
+      </w:pPr>
+      <w:r>
+        <w:rPr>
+          <w:rFonts w:hint="eastAsia"/>
+          <w:b w:val="0"/>
+          <w:bCs w:val="0"/>
+          <w:lang w:val="en-US" w:eastAsia="zh-CN"/>
+        </w:rPr>
+        <w:t>目前下载失败会删除所有已经下载的文件，并提示网络超时，停止更新，并提示退出更新程序。</w:t>
+      </w:r>
+    </w:p>
+    <w:p>
+      <w:pPr>
+        <w:widowControl w:val="0"/>
+        <w:numPr>
+          <w:ilvl w:val="1"/>
+          <w:numId w:val="1"/>
+        </w:numPr>
+        <w:ind w:left="840" w:leftChars="0" w:hanging="420" w:firstLineChars="0"/>
+        <w:jc w:val="both"/>
+        <w:rPr>
+          <w:rFonts w:hint="default"/>
+          <w:b w:val="0"/>
+          <w:bCs w:val="0"/>
+          <w:lang w:val="en-US" w:eastAsia="zh-CN"/>
+        </w:rPr>
+      </w:pPr>
+      <w:r>
+        <w:rPr>
+          <w:rFonts w:hint="eastAsia"/>
+          <w:b w:val="0"/>
+          <w:bCs w:val="0"/>
+          <w:lang w:val="en-US" w:eastAsia="zh-CN"/>
+        </w:rPr>
+        <w:t>目前下载完成会提示重新启动新版本，新版本快捷链接方式正常创建。</w:t>
+      </w:r>
+    </w:p>
+    <w:p>
+      <w:pPr>
+        <w:widowControl w:val="0"/>
+        <w:numPr>
+          <w:ilvl w:val="1"/>
+          <w:numId w:val="1"/>
+        </w:numPr>
+        <w:ind w:left="840" w:leftChars="0" w:hanging="420" w:firstLineChars="0"/>
+        <w:jc w:val="both"/>
+        <w:rPr>
+          <w:rFonts w:hint="default"/>
+          <w:b w:val="0"/>
+          <w:bCs w:val="0"/>
+          <w:lang w:val="en-US" w:eastAsia="zh-CN"/>
+        </w:rPr>
+      </w:pPr>
+      <w:r>
+        <w:rPr>
+          <w:rFonts w:hint="eastAsia"/>
+          <w:b w:val="0"/>
+          <w:bCs w:val="0"/>
+          <w:lang w:val="en-US" w:eastAsia="zh-CN"/>
+        </w:rPr>
+        <w:t>目前bug：下载的时候进度偶现的计算有差错，实际下载个数和总下载个数不等的情况。</w:t>
+      </w:r>
+    </w:p>
+    <w:p>
+      <w:pPr>
+        <w:widowControl w:val="0"/>
+        <w:numPr>
+          <w:ilvl w:val="1"/>
+          <w:numId w:val="1"/>
+        </w:numPr>
+        <w:ind w:left="840" w:leftChars="0" w:hanging="420" w:firstLineChars="0"/>
+        <w:jc w:val="both"/>
+        <w:rPr>
+          <w:rFonts w:hint="default"/>
+          <w:b w:val="0"/>
+          <w:bCs w:val="0"/>
+          <w:lang w:val="en-US" w:eastAsia="zh-CN"/>
+        </w:rPr>
+      </w:pPr>
+      <w:r>
+        <w:rPr>
+          <w:rFonts w:hint="eastAsia"/>
+          <w:b w:val="0"/>
+          <w:bCs w:val="0"/>
+          <w:lang w:val="en-US" w:eastAsia="zh-CN"/>
+        </w:rPr>
+        <w:t>还要需要完成：重启时，退出旧版本、删除旧版本、删除旧版本快捷链接。</w:t>
+      </w:r>
     </w:p>
     <w:sectPr>
       <w:pgSz w:w="11906" w:h="16838"/>

</xml_diff>